<commit_message>
Modified the revised proposal
</commit_message>
<xml_diff>
--- a/docs/AirlineTicketSystemProposal_Revised.docx
+++ b/docs/AirlineTicketSystemProposal_Revised.docx
@@ -296,7 +296,13 @@
         <w:t>8</w:t>
       </w:r>
       <w:r>
-        <w:t>. Admin Panel for Airline Staff:</w:t>
+        <w:t xml:space="preserve">. Admin Panel </w:t>
+      </w:r>
+      <w:r>
+        <w:t>System</w:t>
+      </w:r>
+      <w:r>
+        <w:t>:</w:t>
       </w:r>
     </w:p>
     <w:p>
@@ -313,12 +319,27 @@
         <w:t>9</w:t>
       </w:r>
       <w:r>
-        <w:t>. Flight Status Notifications:</w:t>
-      </w:r>
-    </w:p>
-    <w:p>
-      <w:r>
-        <w:t>Description: Implement an email/SMS notification system to inform passengers about flight status changes (e.g., delays or cancellations).</w:t>
+        <w:t xml:space="preserve">. </w:t>
+      </w:r>
+      <w:r>
+        <w:t>Staff Panel Flights &amp; Passengers Lists</w:t>
+      </w:r>
+      <w:r>
+        <w:t>:</w:t>
+      </w:r>
+    </w:p>
+    <w:p>
+      <w:r>
+        <w:t xml:space="preserve">Description: </w:t>
+      </w:r>
+      <w:r>
+        <w:t xml:space="preserve">Provide the staff with a regular panel that look over all the flights and all the passengers to help passengers acquire lost information and </w:t>
+      </w:r>
+      <w:r>
+        <w:t>have more system security that restricts staff from being admins but keep them with manageable actions</w:t>
+      </w:r>
+      <w:r>
+        <w:t>.</w:t>
       </w:r>
     </w:p>
     <w:p/>
@@ -404,27 +425,25 @@
     <w:p/>
     <w:p>
       <w:pPr>
+        <w:pStyle w:val="Heading1"/>
         <w:rPr>
-          <w:rFonts w:asciiTheme="majorHAnsi" w:eastAsiaTheme="majorEastAsia" w:hAnsiTheme="majorHAnsi" w:cstheme="majorBidi"/>
-          <w:b/>
-          <w:bCs/>
-          <w:color w:val="0F4761" w:themeColor="accent1" w:themeShade="BF"/>
           <w:sz w:val="32"/>
           <w:szCs w:val="32"/>
-          <w:lang w:val="en-US"/>
         </w:rPr>
       </w:pPr>
       <w:r>
         <w:rPr>
-          <w:rFonts w:asciiTheme="majorHAnsi" w:eastAsiaTheme="majorEastAsia" w:hAnsiTheme="majorHAnsi" w:cstheme="majorBidi"/>
-          <w:b/>
-          <w:bCs/>
-          <w:color w:val="0F4761" w:themeColor="accent1" w:themeShade="BF"/>
           <w:sz w:val="32"/>
           <w:szCs w:val="32"/>
-          <w:lang w:val="en-US"/>
         </w:rPr>
         <w:t>14. Database Management</w:t>
+      </w:r>
+      <w:r>
+        <w:rPr>
+          <w:sz w:val="32"/>
+          <w:szCs w:val="32"/>
+        </w:rPr>
+        <w:t>:</w:t>
       </w:r>
     </w:p>
     <w:p>
@@ -443,23 +462,23 @@
       <w:pPr>
         <w:pStyle w:val="Heading1"/>
         <w:rPr>
-          <w:b/>
-          <w:bCs/>
           <w:sz w:val="32"/>
           <w:szCs w:val="32"/>
-          <w:lang w:val="en-US"/>
         </w:rPr>
       </w:pPr>
       <w:r>
         <w:rPr>
-          <w:b/>
-          <w:bCs/>
           <w:sz w:val="32"/>
           <w:szCs w:val="32"/>
-          <w:lang w:val="en-US"/>
         </w:rPr>
-        <w:lastRenderedPageBreak/>
         <w:t>15. Dynamic Database Updating</w:t>
+      </w:r>
+      <w:r>
+        <w:rPr>
+          <w:sz w:val="32"/>
+          <w:szCs w:val="32"/>
+        </w:rPr>
+        <w:t>:</w:t>
       </w:r>
     </w:p>
     <w:p>
@@ -1128,6 +1147,7 @@
   <w:style w:type="character" w:default="1" w:styleId="DefaultParagraphFont">
     <w:name w:val="Default Paragraph Font"/>
     <w:uiPriority w:val="1"/>
+    <w:semiHidden/>
     <w:unhideWhenUsed/>
   </w:style>
   <w:style w:type="table" w:default="1" w:styleId="TableNormal">

</xml_diff>